<commit_message>
translator fix + comments
</commit_message>
<xml_diff>
--- a/webapplikation/download.docx
+++ b/webapplikation/download.docx
@@ -20,59 +20,10 @@
     </w:p>
     <w:p>
       <w:r>
-        <w:t>U.S. actor Kevin Spacey has been acquitted of charges of sexually assaulting several men in</w:t>
+        <w:t>Die irische Sängerin Sinéad O'Connor ist im Alter von 56 Jahren gestorben. Das berichtete die Zeitung The Irish Times und der irische öffentlich-rechtliche Sender RTE mit Verweis auf O'Connors Familie. "Wir sind sehr traurig, dass wir den Tod unserer geliebten Sinéad bekannt geben müssen", zitierte RTE eine Mitteilung ihrer Familie. Darin hieß es weiter, ihre Familie und Freunde seien "am Boden zerstört" und bäten "in dieser schweren Zeit um Privatsphäre".</w:t>
         <w:br/>
-        <w:t>the London criminal trial. After more than twelve hours of deliberations, the jury found Spacey</w:t>
         <w:br/>
-        <w:t>not guilty on all charges, the jury announced. KEVIN SPACEY: More on Me Too MeToo</w:t>
-        <w:br/>
-        <w:t>- The most important thing from Z+: Kevin Spacey, the accused MeToo: Harvey's Shame Abuse</w:t>
-        <w:br/>
-        <w:t>in the film industry: Better to shut up Spacey, who turned 64 this Wednesday, thanked</w:t>
-        <w:br/>
-        <w:t>the jury after the verdict was announced. He now has to process what happened, the</w:t>
-        <w:br/>
-        <w:t>actor said, but is enormously grateful to the jury for taking the time to carefully</w:t>
-        <w:br/>
-        <w:t>consider all the evidence before coming to a decision. "And I'm humbled by the outcome</w:t>
-        <w:br/>
-        <w:t>today," he said. Had Spacey been found guilty, he would have faced jail time. Prosecutors</w:t>
-        <w:br/>
-        <w:t>had accused the two-time Oscar winner of twelve counts of sexual assault, some of them</w:t>
-        <w:br/>
-        <w:t>serious, against four men. The accusations range from harassment to coercion for sexual intercourse. In</w:t>
-        <w:br/>
-        <w:t>several cases, Spacey allegedly grabbed the men's crotches, and in one case oral sex was</w:t>
-        <w:br/>
-        <w:t>involved. The assaults allegedly occurred between 2001 and 2013 in London and the county of</w:t>
-        <w:br/>
-        <w:t>Gloucestershire. Spacey was artistic director at London's renowned Old Vic theater from 2004 to 2015.</w:t>
-        <w:br/>
-        <w:t>Prosecution called Spacey a "sexual bully" In the trial at Southwark Crown Court, which lasted</w:t>
-        <w:br/>
-        <w:t>about four weeks, the prosecution had called the Oscar winner a "sexual bully" who exploited</w:t>
-        <w:br/>
-        <w:t>his power. Spacey denied the allegations, or stated that it had been consensual sex. The</w:t>
-        <w:br/>
-        <w:t>twelve jurors found him not guilty on all charges on Wednesday after three days of</w:t>
-        <w:br/>
-        <w:t>deliberations. Newsletter What we read - The ZEIT Literary Newsletter In the free newsletter, ZEIT</w:t>
-        <w:br/>
-        <w:t>journalists, actors, politicians and other readers talk about the books that are currently inspiring them.</w:t>
-        <w:br/>
-        <w:t>Subscribe now! Your e-mail address REGISTER By registering, you acknowledge the privacy policy. The previously</w:t>
-        <w:br/>
-        <w:t>successful actor's career was abruptly interrupted by allegations raised in the wake of the #MeToo</w:t>
-        <w:br/>
-        <w:t>debate. Netflix ended its collaboration on House of Cards and sued Spacey for damages after</w:t>
-        <w:br/>
-        <w:t>complaints about him surfaced from on-set employees. The Old Vic theater also distanced itself. Scenes</w:t>
-        <w:br/>
-        <w:t>featuring Spacey in the thriller All The Money in the World were subsequently removed. Even</w:t>
-        <w:br/>
-        <w:t>before the trial began in London, Spacey had expressed the hope that he would be</w:t>
-        <w:br/>
-        <w:t>able to resume his successes if acquitted.</w:t>
+        <w:t xml:space="preserve">O'Connor erzielte ihren Durchbruch 1990 mit ihrer Bearbeitung des Songs Nothing Compares 2 U des US-amerikanischen Sängers Prince, das Lied galt als größter Hit des Jahres. Ihr Debütalbum The Lion and the Cobra veröffentlichte sie drei Jahre zuvor, das letzte ihrer zehn Alben I'm Not Bossy, I'm the Boss erschien 2014. </w:t>
       </w:r>
     </w:p>
     <w:p>
@@ -85,21 +36,7 @@
     </w:p>
     <w:p>
       <w:r>
-        <w:t>U.S. actor Kevin Spacey has been acquitted of charges of sexually assaulting several men in</w:t>
-        <w:br/>
-        <w:t>the London criminal trial. After more than twelve hours of deliberations, the jury found Spacey</w:t>
-        <w:br/>
-        <w:t>not guilty on all charges, the jury announced. He now has to process what happened, the</w:t>
-        <w:br/>
-        <w:t>actor said, but is enormously grateful to the jury for taking the time to carefully</w:t>
-        <w:br/>
-        <w:t>consider all the evidence before coming to a decision. " The accusations range from harassment to coercion for sexual intercourse. The assaults allegedly occurred between 2001 and 2013 in London and the county of</w:t>
-        <w:br/>
-        <w:t>Gloucestershire. Prosecution called Spacey a "sexual bully" In the trial at Southwark Crown Court, which lasted</w:t>
-        <w:br/>
-        <w:t>about four weeks, the prosecution had called the Oscar winner a "sexual bully" who exploited</w:t>
-        <w:br/>
-        <w:t>his power. Spacey denied the allegations, or stated that it had been consensual sex. Your e-mail address REGISTER By registering, you acknowledge the privacy policy. The Old Vic theater also distanced itself.</w:t>
+        <w:t>La chanteuse irlandaise Sinéad O'Connor est décédée à l'âge de 56 ans. C'est ce qu'ont rapporté le journal The Irish Times et la chaîne publique irlandaise RTE en se référant à la famille de Sinéad O'Connor. "Nous sommes très tristes d'annoncer la mort de notre bien-aimée Sinéad", a déclaré RTE en citant un communiqué de sa famille. Elle avait sorti son premier album The Lion and the Cobra trois ans plus tôt, et le dernier de ses dix albums I'm Not Bossy, I'm the Boss a été publié en 2014.</w:t>
       </w:r>
     </w:p>
     <w:p>
@@ -125,7 +62,7 @@
     </w:p>
     <w:p>
       <w:r>
-        <w:t>Mit einer Wahrscheinlichkeit von 99.85% sagt das Modell voraus, dass dieser Text POSITIVE ist.</w:t>
+        <w:t>Mit einer Wahrscheinlichkeit von 97.73% sagt das Modell voraus, dass dieser Text POSITIVE ist.</w:t>
       </w:r>
     </w:p>
     <w:sectPr>

</xml_diff>